<commit_message>
bæti lýsingu í Dagbók
</commit_message>
<xml_diff>
--- a/Dagbók fyrir lokaverkefni í Forritun.docx
+++ b/Dagbók fyrir lokaverkefni í Forritun.docx
@@ -45,6 +45,8 @@
         </w:rPr>
         <w:t>Við byrjuðum á því að spjalla saman um hvað við vildum forrita, okkur líkaði báðum við Tkinter og við vildu gera forrit sem heldur utan um að reikna formúlur og spila leiki á</w:t>
       </w:r>
+      <w:bookmarkStart w:id="0" w:name="_GoBack"/>
+      <w:bookmarkEnd w:id="0"/>
     </w:p>
     <w:p>
       <w:pPr>
@@ -117,10 +119,49 @@
           <w:sz w:val="28"/>
           <w:szCs w:val="28"/>
         </w:rPr>
-        <w:t>1.Des káraði Alexander Kári að forrita skæri, blað ,steinn leikinn sem verður í forritinu og Jónas lagaði teljara í myllu</w:t>
+        <w:t>1.Des k</w:t>
       </w:r>
-      <w:bookmarkStart w:id="0" w:name="_GoBack"/>
-      <w:bookmarkEnd w:id="0"/>
+      <w:r>
+        <w:rPr>
+          <w:sz w:val="28"/>
+          <w:szCs w:val="28"/>
+        </w:rPr>
+        <w:t>l</w:t>
+      </w:r>
+      <w:r>
+        <w:rPr>
+          <w:sz w:val="28"/>
+          <w:szCs w:val="28"/>
+        </w:rPr>
+        <w:t>áraði Alexander Kári að forrita skæri, blað ,steinn leikinn sem verður í forritinu og Jónas lagaði teljara í myllu</w:t>
+      </w:r>
+    </w:p>
+    <w:p>
+      <w:pPr>
+        <w:pStyle w:val="ListParagraph"/>
+        <w:numPr>
+          <w:ilvl w:val="0"/>
+          <w:numId w:val="6"/>
+        </w:numPr>
+        <w:rPr>
+          <w:sz w:val="28"/>
+          <w:szCs w:val="28"/>
+        </w:rPr>
+      </w:pPr>
+      <w:r>
+        <w:rPr>
+          <w:sz w:val="28"/>
+          <w:szCs w:val="28"/>
+        </w:rPr>
+        <w:t xml:space="preserve">6.Des vann Jónas í leiknum Planets og Alexander </w:t>
+      </w:r>
+      <w:r>
+        <w:rPr>
+          <w:sz w:val="28"/>
+          <w:szCs w:val="28"/>
+        </w:rPr>
+        <w:t>skoðaði forritið eftir villum og undirbjó verkefnið fyrir skil t.d. hvað á að segja í vídeó-inu</w:t>
+      </w:r>
     </w:p>
     <w:sectPr>
       <w:pgSz w:w="11906" w:h="16838"/>

</xml_diff>